<commit_message>
Add files for lab05
</commit_message>
<xml_diff>
--- a/labs/lab05/report/Л05_Карпова_отчёт.docx
+++ b/labs/lab05/report/Л05_Карпова_отчёт.docx
@@ -387,7 +387,7 @@
       <w:pPr>
         <w:pStyle w:val="BodyText"/>
       </w:pPr>
-      <w:bookmarkStart w:id="29" w:name="fig:002"/>
+      <w:bookmarkStart w:id="29" w:name="fig:2"/>
       <w:r>
         <w:drawing>
           <wp:inline>
@@ -447,7 +447,7 @@
       <w:pPr>
         <w:pStyle w:val="BodyText"/>
       </w:pPr>
-      <w:bookmarkStart w:id="33" w:name="fig:003"/>
+      <w:bookmarkStart w:id="33" w:name="fig:3"/>
       <w:r>
         <w:drawing>
           <wp:inline>
@@ -518,7 +518,7 @@
       <w:pPr>
         <w:pStyle w:val="BodyText"/>
       </w:pPr>
-      <w:bookmarkStart w:id="37" w:name="fig:004"/>
+      <w:bookmarkStart w:id="37" w:name="fig:4"/>
       <w:r>
         <w:drawing>
           <wp:inline>
@@ -578,7 +578,7 @@
       <w:pPr>
         <w:pStyle w:val="BodyText"/>
       </w:pPr>
-      <w:bookmarkStart w:id="41" w:name="fig:005"/>
+      <w:bookmarkStart w:id="41" w:name="fig:5"/>
       <w:r>
         <w:drawing>
           <wp:inline>
@@ -638,7 +638,7 @@
       <w:pPr>
         <w:pStyle w:val="BodyText"/>
       </w:pPr>
-      <w:bookmarkStart w:id="45" w:name="fig:006"/>
+      <w:bookmarkStart w:id="45" w:name="fig:6"/>
       <w:r>
         <w:drawing>
           <wp:inline>
@@ -698,7 +698,7 @@
       <w:pPr>
         <w:pStyle w:val="BodyText"/>
       </w:pPr>
-      <w:bookmarkStart w:id="49" w:name="fig:007"/>
+      <w:bookmarkStart w:id="49" w:name="fig:7"/>
       <w:r>
         <w:drawing>
           <wp:inline>
@@ -776,7 +776,7 @@
       <w:pPr>
         <w:pStyle w:val="BodyText"/>
       </w:pPr>
-      <w:bookmarkStart w:id="53" w:name="fig:008"/>
+      <w:bookmarkStart w:id="53" w:name="fig:8"/>
       <w:r>
         <w:drawing>
           <wp:inline>
@@ -847,7 +847,7 @@
       <w:pPr>
         <w:pStyle w:val="BodyText"/>
       </w:pPr>
-      <w:bookmarkStart w:id="57" w:name="fig:009"/>
+      <w:bookmarkStart w:id="57" w:name="fig:9"/>
       <w:r>
         <w:drawing>
           <wp:inline>
@@ -907,7 +907,7 @@
       <w:pPr>
         <w:pStyle w:val="BodyText"/>
       </w:pPr>
-      <w:bookmarkStart w:id="61" w:name="fig:010"/>
+      <w:bookmarkStart w:id="61" w:name="fig:10"/>
       <w:r>
         <w:drawing>
           <wp:inline>
@@ -967,7 +967,7 @@
       <w:pPr>
         <w:pStyle w:val="BodyText"/>
       </w:pPr>
-      <w:bookmarkStart w:id="65" w:name="fig:011"/>
+      <w:bookmarkStart w:id="65" w:name="fig:11"/>
       <w:r>
         <w:drawing>
           <wp:inline>
@@ -1027,7 +1027,7 @@
       <w:pPr>
         <w:pStyle w:val="BodyText"/>
       </w:pPr>
-      <w:bookmarkStart w:id="69" w:name="fig:012"/>
+      <w:bookmarkStart w:id="69" w:name="fig:12"/>
       <w:r>
         <w:drawing>
           <wp:inline>
@@ -1087,7 +1087,7 @@
       <w:pPr>
         <w:pStyle w:val="BodyText"/>
       </w:pPr>
-      <w:bookmarkStart w:id="73" w:name="fig:013"/>
+      <w:bookmarkStart w:id="73" w:name="fig:13"/>
       <w:r>
         <w:drawing>
           <wp:inline>
@@ -1147,7 +1147,7 @@
       <w:pPr>
         <w:pStyle w:val="BodyText"/>
       </w:pPr>
-      <w:bookmarkStart w:id="77" w:name="fig:014"/>
+      <w:bookmarkStart w:id="77" w:name="fig:14"/>
       <w:r>
         <w:drawing>
           <wp:inline>
@@ -1207,7 +1207,7 @@
       <w:pPr>
         <w:pStyle w:val="BodyText"/>
       </w:pPr>
-      <w:bookmarkStart w:id="81" w:name="fig:015"/>
+      <w:bookmarkStart w:id="81" w:name="fig:15"/>
       <w:r>
         <w:drawing>
           <wp:inline>
@@ -1282,7 +1282,7 @@
       <w:pPr>
         <w:pStyle w:val="FirstParagraph"/>
       </w:pPr>
-      <w:bookmarkStart w:id="85" w:name="fig:016"/>
+      <w:bookmarkStart w:id="85" w:name="fig:16"/>
       <w:r>
         <w:drawing>
           <wp:inline>
@@ -1342,7 +1342,7 @@
       <w:pPr>
         <w:pStyle w:val="BodyText"/>
       </w:pPr>
-      <w:bookmarkStart w:id="89" w:name="fig:017"/>
+      <w:bookmarkStart w:id="89" w:name="fig:17"/>
       <w:r>
         <w:drawing>
           <wp:inline>
@@ -1406,7 +1406,7 @@
       <w:pPr>
         <w:pStyle w:val="FirstParagraph"/>
       </w:pPr>
-      <w:bookmarkStart w:id="93" w:name="fig:018"/>
+      <w:bookmarkStart w:id="93" w:name="fig:18"/>
       <w:r>
         <w:drawing>
           <wp:inline>
@@ -1470,7 +1470,7 @@
       <w:pPr>
         <w:pStyle w:val="FirstParagraph"/>
       </w:pPr>
-      <w:bookmarkStart w:id="97" w:name="fig:019"/>
+      <w:bookmarkStart w:id="97" w:name="fig:19"/>
       <w:r>
         <w:drawing>
           <wp:inline>
@@ -1530,7 +1530,7 @@
       <w:pPr>
         <w:pStyle w:val="BodyText"/>
       </w:pPr>
-      <w:bookmarkStart w:id="101" w:name="fig:020"/>
+      <w:bookmarkStart w:id="101" w:name="fig:20"/>
       <w:r>
         <w:drawing>
           <wp:inline>
@@ -1594,7 +1594,7 @@
       <w:pPr>
         <w:pStyle w:val="FirstParagraph"/>
       </w:pPr>
-      <w:bookmarkStart w:id="105" w:name="fig:021"/>
+      <w:bookmarkStart w:id="105" w:name="fig:21"/>
       <w:r>
         <w:drawing>
           <wp:inline>

</xml_diff>